<commit_message>
primera version de metodologia de desarrollo (clases)
</commit_message>
<xml_diff>
--- a/Análisis/Documento de análisis.docx
+++ b/Análisis/Documento de análisis.docx
@@ -708,7 +708,21 @@
         <w:rPr>
           <w:lang w:val="es-CO"/>
         </w:rPr>
-        <w:t xml:space="preserve"> así como se aprecia en la figura 2, en la cuál se muestra un movimiento repentino del OVNI hacia la parte izquierda, por lo tanto, la vaca, que está suspendida</w:t>
+        <w:t xml:space="preserve"> así como se aprecia en la figura 2, en la </w:t>
+      </w:r>
+      <w:proofErr w:type="spellStart"/>
+      <w:r>
+        <w:rPr>
+          <w:lang w:val="es-CO"/>
+        </w:rPr>
+        <w:t>cuál</w:t>
+      </w:r>
+      <w:proofErr w:type="spellEnd"/>
+      <w:r>
+        <w:rPr>
+          <w:lang w:val="es-CO"/>
+        </w:rPr>
+        <w:t xml:space="preserve"> se muestra un movimiento repentino del OVNI hacia la parte izquierda, por lo tanto, la vaca, que está suspendida</w:t>
       </w:r>
       <w:r>
         <w:rPr>
@@ -728,6 +742,13 @@
         </w:rPr>
         <w:t xml:space="preserve">su reposo, iniciando así un balanceo </w:t>
       </w:r>
+    </w:p>
+    <w:p>
+      <w:pPr>
+        <w:rPr>
+          <w:lang w:val="es-CO"/>
+        </w:rPr>
+      </w:pPr>
     </w:p>
     <w:p>
       <w:pPr>
@@ -802,40 +823,19 @@
           <w:lang w:val="es-CO"/>
         </w:rPr>
       </w:pPr>
-      <w:r>
-        <w:rPr>
-          <w:lang w:val="es-CO"/>
-        </w:rPr>
-        <w:t xml:space="preserve">Ahora, en caso de que el movimiento del OVNI sea lo suficientemente prolongado como para que la vaca, en su oscilación, salga del rayo de luz </w:t>
-      </w:r>
-      <w:proofErr w:type="spellStart"/>
-      <w:r>
-        <w:rPr>
-          <w:lang w:val="es-CO"/>
-        </w:rPr>
-        <w:t>abducidor</w:t>
-      </w:r>
-      <w:proofErr w:type="spellEnd"/>
-      <w:r>
-        <w:rPr>
-          <w:lang w:val="es-CO"/>
-        </w:rPr>
-        <w:t>, ésta caerá y morirá</w:t>
-      </w:r>
-    </w:p>
-    <w:p>
-      <w:pPr>
-        <w:rPr>
-          <w:lang w:val="es-CO"/>
-        </w:rPr>
-      </w:pPr>
-    </w:p>
-    <w:p>
-      <w:pPr>
-        <w:rPr>
-          <w:lang w:val="es-CO"/>
-        </w:rPr>
-      </w:pPr>
+    </w:p>
+    <w:p>
+      <w:pPr>
+        <w:rPr>
+          <w:lang w:val="es-CO"/>
+        </w:rPr>
+      </w:pPr>
+      <w:r>
+        <w:rPr>
+          <w:lang w:val="es-CO"/>
+        </w:rPr>
+        <w:t>Ahora, en caso de que el movimiento del OVNI sea lo suficientemente prolongado como para que la vaca, en su oscilación, salga del rayo de luz abducidor, ésta caerá y morirá</w:t>
+      </w:r>
     </w:p>
     <w:p>
       <w:pPr>
@@ -928,46 +928,205 @@
     </w:p>
     <w:p>
       <w:pPr>
-        <w:rPr>
-          <w:b/>
-          <w:bCs/>
-          <w:lang w:val="es-CO"/>
-        </w:rPr>
-      </w:pPr>
-      <w:r>
-        <w:rPr>
-          <w:b/>
-          <w:bCs/>
-          <w:lang w:val="es-CO"/>
-        </w:rPr>
-        <w:t>Clase 1</w:t>
-      </w:r>
-    </w:p>
-    <w:p>
-      <w:pPr>
-        <w:rPr>
-          <w:b/>
-          <w:bCs/>
-          <w:lang w:val="es-CO"/>
-        </w:rPr>
-      </w:pPr>
-      <w:proofErr w:type="spellStart"/>
-      <w:r>
-        <w:rPr>
-          <w:b/>
-          <w:bCs/>
-          <w:lang w:val="es-CO"/>
-        </w:rPr>
-        <w:t>Private</w:t>
-      </w:r>
-      <w:proofErr w:type="spellEnd"/>
-      <w:r>
-        <w:rPr>
-          <w:b/>
-          <w:bCs/>
-          <w:lang w:val="es-CO"/>
-        </w:rPr>
-        <w:t>:</w:t>
+        <w:jc w:val="center"/>
+        <w:rPr>
+          <w:b/>
+          <w:bCs/>
+          <w:lang w:val="es-CO"/>
+        </w:rPr>
+      </w:pPr>
+    </w:p>
+    <w:p>
+      <w:pPr>
+        <w:rPr>
+          <w:b/>
+          <w:bCs/>
+          <w:lang w:val="es-CO"/>
+        </w:rPr>
+      </w:pPr>
+      <w:r>
+        <w:rPr>
+          <w:b/>
+          <w:bCs/>
+          <w:lang w:val="es-CO"/>
+        </w:rPr>
+        <w:t xml:space="preserve">Clase </w:t>
+      </w:r>
+      <w:r>
+        <w:rPr>
+          <w:b/>
+          <w:bCs/>
+          <w:lang w:val="es-CO"/>
+        </w:rPr>
+        <w:t>Sprite</w:t>
+      </w:r>
+    </w:p>
+    <w:p>
+      <w:pPr>
+        <w:rPr>
+          <w:b/>
+          <w:bCs/>
+          <w:lang w:val="es-CO"/>
+        </w:rPr>
+      </w:pPr>
+      <w:r>
+        <w:rPr>
+          <w:b/>
+          <w:bCs/>
+          <w:lang w:val="es-CO"/>
+        </w:rPr>
+        <w:t>Private:</w:t>
+      </w:r>
+    </w:p>
+    <w:p>
+      <w:pPr>
+        <w:rPr>
+          <w:lang w:val="es-CO"/>
+        </w:rPr>
+      </w:pPr>
+      <w:r>
+        <w:rPr>
+          <w:b/>
+          <w:bCs/>
+          <w:lang w:val="es-CO"/>
+        </w:rPr>
+        <w:tab/>
+      </w:r>
+      <w:proofErr w:type="spellStart"/>
+      <w:r>
+        <w:rPr>
+          <w:lang w:val="es-CO"/>
+        </w:rPr>
+        <w:t>string</w:t>
+      </w:r>
+      <w:proofErr w:type="spellEnd"/>
+      <w:r>
+        <w:rPr>
+          <w:lang w:val="es-CO"/>
+        </w:rPr>
+        <w:t xml:space="preserve"> </w:t>
+      </w:r>
+      <w:proofErr w:type="spellStart"/>
+      <w:r>
+        <w:rPr>
+          <w:lang w:val="es-CO"/>
+        </w:rPr>
+        <w:t>direccionSprite</w:t>
+      </w:r>
+      <w:proofErr w:type="spellEnd"/>
+      <w:r>
+        <w:rPr>
+          <w:lang w:val="es-CO"/>
+        </w:rPr>
+        <w:t>;</w:t>
+      </w:r>
+    </w:p>
+    <w:p>
+      <w:pPr>
+        <w:rPr>
+          <w:lang w:val="es-CO"/>
+        </w:rPr>
+      </w:pPr>
+      <w:r>
+        <w:rPr>
+          <w:lang w:val="es-CO"/>
+        </w:rPr>
+        <w:tab/>
+      </w:r>
+      <w:proofErr w:type="spellStart"/>
+      <w:r>
+        <w:rPr>
+          <w:lang w:val="es-CO"/>
+        </w:rPr>
+        <w:t>int</w:t>
+      </w:r>
+      <w:proofErr w:type="spellEnd"/>
+      <w:r>
+        <w:rPr>
+          <w:lang w:val="es-CO"/>
+        </w:rPr>
+        <w:t xml:space="preserve"> </w:t>
+      </w:r>
+      <w:proofErr w:type="spellStart"/>
+      <w:r>
+        <w:rPr>
+          <w:lang w:val="es-CO"/>
+        </w:rPr>
+        <w:t>tamanoSprite</w:t>
+      </w:r>
+      <w:proofErr w:type="spellEnd"/>
+      <w:r>
+        <w:rPr>
+          <w:lang w:val="es-CO"/>
+        </w:rPr>
+        <w:t>;</w:t>
+      </w:r>
+    </w:p>
+    <w:p>
+      <w:pPr>
+        <w:rPr>
+          <w:b/>
+          <w:bCs/>
+          <w:lang w:val="es-CO"/>
+        </w:rPr>
+      </w:pPr>
+    </w:p>
+    <w:p>
+      <w:pPr>
+        <w:rPr>
+          <w:lang w:val="es-CO"/>
+        </w:rPr>
+      </w:pPr>
+      <w:r>
+        <w:rPr>
+          <w:b/>
+          <w:bCs/>
+          <w:lang w:val="es-CO"/>
+        </w:rPr>
+        <w:t>Public:</w:t>
+      </w:r>
+    </w:p>
+    <w:p>
+      <w:pPr>
+        <w:rPr>
+          <w:lang w:val="es-CO"/>
+        </w:rPr>
+      </w:pPr>
+      <w:r>
+        <w:rPr>
+          <w:b/>
+          <w:bCs/>
+          <w:lang w:val="es-CO"/>
+        </w:rPr>
+        <w:tab/>
+      </w:r>
+      <w:proofErr w:type="spellStart"/>
+      <w:r>
+        <w:rPr>
+          <w:lang w:val="es-CO"/>
+        </w:rPr>
+        <w:t>int</w:t>
+      </w:r>
+      <w:proofErr w:type="spellEnd"/>
+      <w:r>
+        <w:rPr>
+          <w:lang w:val="es-CO"/>
+        </w:rPr>
+        <w:t xml:space="preserve"> </w:t>
+      </w:r>
+      <w:proofErr w:type="spellStart"/>
+      <w:r>
+        <w:rPr>
+          <w:lang w:val="es-CO"/>
+        </w:rPr>
+        <w:t>inicioSpriteX</w:t>
+      </w:r>
+      <w:proofErr w:type="spellEnd"/>
+      <w:r>
+        <w:rPr>
+          <w:lang w:val="es-CO"/>
+        </w:rPr>
+        <w:t>;</w:t>
       </w:r>
     </w:p>
     <w:p>
@@ -977,11 +1136,33 @@
           <w:lang w:val="es-CO"/>
         </w:rPr>
       </w:pPr>
-      <w:r>
-        <w:rPr>
-          <w:lang w:val="es-CO"/>
-        </w:rPr>
-        <w:t>Atributo privado 1</w:t>
+      <w:proofErr w:type="spellStart"/>
+      <w:r>
+        <w:rPr>
+          <w:lang w:val="es-CO"/>
+        </w:rPr>
+        <w:t>int</w:t>
+      </w:r>
+      <w:proofErr w:type="spellEnd"/>
+      <w:r>
+        <w:rPr>
+          <w:lang w:val="es-CO"/>
+        </w:rPr>
+        <w:t xml:space="preserve"> </w:t>
+      </w:r>
+      <w:proofErr w:type="spellStart"/>
+      <w:r>
+        <w:rPr>
+          <w:lang w:val="es-CO"/>
+        </w:rPr>
+        <w:t>inicioSpriteY</w:t>
+      </w:r>
+      <w:proofErr w:type="spellEnd"/>
+      <w:r>
+        <w:rPr>
+          <w:lang w:val="es-CO"/>
+        </w:rPr>
+        <w:t>;</w:t>
       </w:r>
     </w:p>
     <w:p>
@@ -991,25 +1172,325 @@
           <w:lang w:val="es-CO"/>
         </w:rPr>
       </w:pPr>
-      <w:r>
-        <w:rPr>
-          <w:lang w:val="es-CO"/>
-        </w:rPr>
-        <w:t>Atributo privado 2</w:t>
+      <w:proofErr w:type="spellStart"/>
+      <w:r>
+        <w:rPr>
+          <w:lang w:val="es-CO"/>
+        </w:rPr>
+        <w:t>int</w:t>
+      </w:r>
+      <w:proofErr w:type="spellEnd"/>
+      <w:r>
+        <w:rPr>
+          <w:lang w:val="es-CO"/>
+        </w:rPr>
+        <w:t xml:space="preserve"> </w:t>
+      </w:r>
+      <w:proofErr w:type="spellStart"/>
+      <w:r>
+        <w:rPr>
+          <w:lang w:val="es-CO"/>
+        </w:rPr>
+        <w:t>posicionSpriteX</w:t>
+      </w:r>
+      <w:proofErr w:type="spellEnd"/>
+      <w:r>
+        <w:rPr>
+          <w:lang w:val="es-CO"/>
+        </w:rPr>
+        <w:t>;</w:t>
       </w:r>
     </w:p>
     <w:p>
       <w:pPr>
         <w:ind w:left="708"/>
         <w:rPr>
-          <w:lang w:val="es-CO"/>
-        </w:rPr>
-      </w:pPr>
-      <w:r>
-        <w:rPr>
-          <w:lang w:val="es-CO"/>
-        </w:rPr>
-        <w:t>…</w:t>
+          <w:b/>
+          <w:bCs/>
+          <w:lang w:val="es-CO"/>
+        </w:rPr>
+      </w:pPr>
+      <w:proofErr w:type="spellStart"/>
+      <w:r>
+        <w:rPr>
+          <w:lang w:val="es-CO"/>
+        </w:rPr>
+        <w:t>int</w:t>
+      </w:r>
+      <w:proofErr w:type="spellEnd"/>
+      <w:r>
+        <w:rPr>
+          <w:lang w:val="es-CO"/>
+        </w:rPr>
+        <w:t xml:space="preserve"> </w:t>
+      </w:r>
+      <w:proofErr w:type="spellStart"/>
+      <w:r>
+        <w:rPr>
+          <w:lang w:val="es-CO"/>
+        </w:rPr>
+        <w:t>posicionSpriteY</w:t>
+      </w:r>
+      <w:proofErr w:type="spellEnd"/>
+      <w:r>
+        <w:rPr>
+          <w:lang w:val="es-CO"/>
+        </w:rPr>
+        <w:t>;</w:t>
+      </w:r>
+    </w:p>
+    <w:p>
+      <w:pPr>
+        <w:rPr>
+          <w:lang w:val="es-CO"/>
+        </w:rPr>
+      </w:pPr>
+      <w:r>
+        <w:rPr>
+          <w:b/>
+          <w:bCs/>
+          <w:lang w:val="es-CO"/>
+        </w:rPr>
+        <w:tab/>
+      </w:r>
+      <w:proofErr w:type="spellStart"/>
+      <w:r>
+        <w:rPr>
+          <w:lang w:val="es-CO"/>
+        </w:rPr>
+        <w:t>void</w:t>
+      </w:r>
+      <w:proofErr w:type="spellEnd"/>
+      <w:r>
+        <w:rPr>
+          <w:lang w:val="es-CO"/>
+        </w:rPr>
+        <w:t xml:space="preserve"> </w:t>
+      </w:r>
+      <w:proofErr w:type="gramStart"/>
+      <w:r>
+        <w:rPr>
+          <w:lang w:val="es-CO"/>
+        </w:rPr>
+        <w:t>Sprite(</w:t>
+      </w:r>
+      <w:proofErr w:type="gramEnd"/>
+      <w:r>
+        <w:rPr>
+          <w:lang w:val="es-CO"/>
+        </w:rPr>
+        <w:t>);</w:t>
+      </w:r>
+    </w:p>
+    <w:p>
+      <w:pPr>
+        <w:rPr>
+          <w:lang w:val="es-CO"/>
+        </w:rPr>
+      </w:pPr>
+      <w:r>
+        <w:rPr>
+          <w:lang w:val="es-CO"/>
+        </w:rPr>
+        <w:tab/>
+      </w:r>
+      <w:proofErr w:type="spellStart"/>
+      <w:r>
+        <w:rPr>
+          <w:lang w:val="es-CO"/>
+        </w:rPr>
+        <w:t>void</w:t>
+      </w:r>
+      <w:proofErr w:type="spellEnd"/>
+      <w:r>
+        <w:rPr>
+          <w:lang w:val="es-CO"/>
+        </w:rPr>
+        <w:t xml:space="preserve"> ~</w:t>
+      </w:r>
+      <w:proofErr w:type="gramStart"/>
+      <w:r>
+        <w:rPr>
+          <w:lang w:val="es-CO"/>
+        </w:rPr>
+        <w:t>Sprite(</w:t>
+      </w:r>
+      <w:proofErr w:type="gramEnd"/>
+      <w:r>
+        <w:rPr>
+          <w:lang w:val="es-CO"/>
+        </w:rPr>
+        <w:t>);</w:t>
+      </w:r>
+    </w:p>
+    <w:p>
+      <w:pPr>
+        <w:rPr>
+          <w:lang w:val="es-CO"/>
+        </w:rPr>
+      </w:pPr>
+      <w:r>
+        <w:rPr>
+          <w:lang w:val="es-CO"/>
+        </w:rPr>
+        <w:tab/>
+      </w:r>
+      <w:proofErr w:type="spellStart"/>
+      <w:r>
+        <w:rPr>
+          <w:lang w:val="es-CO"/>
+        </w:rPr>
+        <w:t>void</w:t>
+      </w:r>
+      <w:proofErr w:type="spellEnd"/>
+      <w:r>
+        <w:rPr>
+          <w:lang w:val="es-CO"/>
+        </w:rPr>
+        <w:t xml:space="preserve"> </w:t>
+      </w:r>
+      <w:proofErr w:type="spellStart"/>
+      <w:proofErr w:type="gramStart"/>
+      <w:r>
+        <w:rPr>
+          <w:lang w:val="es-CO"/>
+        </w:rPr>
+        <w:t>getSprite</w:t>
+      </w:r>
+      <w:proofErr w:type="spellEnd"/>
+      <w:r>
+        <w:rPr>
+          <w:lang w:val="es-CO"/>
+        </w:rPr>
+        <w:t>(</w:t>
+      </w:r>
+      <w:proofErr w:type="spellStart"/>
+      <w:proofErr w:type="gramEnd"/>
+      <w:r>
+        <w:rPr>
+          <w:lang w:val="es-CO"/>
+        </w:rPr>
+        <w:t>string</w:t>
+      </w:r>
+      <w:proofErr w:type="spellEnd"/>
+      <w:r>
+        <w:rPr>
+          <w:lang w:val="es-CO"/>
+        </w:rPr>
+        <w:t xml:space="preserve"> </w:t>
+      </w:r>
+      <w:proofErr w:type="spellStart"/>
+      <w:r>
+        <w:rPr>
+          <w:lang w:val="es-CO"/>
+        </w:rPr>
+        <w:t>direccionSprite</w:t>
+      </w:r>
+      <w:proofErr w:type="spellEnd"/>
+      <w:r>
+        <w:rPr>
+          <w:lang w:val="es-CO"/>
+        </w:rPr>
+        <w:t>);</w:t>
+      </w:r>
+    </w:p>
+    <w:p>
+      <w:pPr>
+        <w:rPr>
+          <w:lang w:val="es-CO"/>
+        </w:rPr>
+      </w:pPr>
+      <w:r>
+        <w:rPr>
+          <w:lang w:val="es-CO"/>
+        </w:rPr>
+        <w:tab/>
+      </w:r>
+      <w:proofErr w:type="spellStart"/>
+      <w:r>
+        <w:rPr>
+          <w:lang w:val="es-CO"/>
+        </w:rPr>
+        <w:t>void</w:t>
+      </w:r>
+      <w:proofErr w:type="spellEnd"/>
+      <w:r>
+        <w:rPr>
+          <w:lang w:val="es-CO"/>
+        </w:rPr>
+        <w:t xml:space="preserve"> </w:t>
+      </w:r>
+      <w:proofErr w:type="spellStart"/>
+      <w:proofErr w:type="gramStart"/>
+      <w:r>
+        <w:rPr>
+          <w:lang w:val="es-CO"/>
+        </w:rPr>
+        <w:t>imprimirSprite</w:t>
+      </w:r>
+      <w:proofErr w:type="spellEnd"/>
+      <w:r>
+        <w:rPr>
+          <w:lang w:val="es-CO"/>
+        </w:rPr>
+        <w:t>(</w:t>
+      </w:r>
+      <w:proofErr w:type="spellStart"/>
+      <w:proofErr w:type="gramEnd"/>
+      <w:r>
+        <w:rPr>
+          <w:lang w:val="es-CO"/>
+        </w:rPr>
+        <w:t>int</w:t>
+      </w:r>
+      <w:proofErr w:type="spellEnd"/>
+      <w:r>
+        <w:rPr>
+          <w:lang w:val="es-CO"/>
+        </w:rPr>
+        <w:t xml:space="preserve"> </w:t>
+      </w:r>
+      <w:proofErr w:type="spellStart"/>
+      <w:r>
+        <w:rPr>
+          <w:lang w:val="es-CO"/>
+        </w:rPr>
+        <w:t>posicionSpriteX</w:t>
+      </w:r>
+      <w:proofErr w:type="spellEnd"/>
+      <w:r>
+        <w:rPr>
+          <w:lang w:val="es-CO"/>
+        </w:rPr>
+        <w:t xml:space="preserve">, </w:t>
+      </w:r>
+      <w:proofErr w:type="spellStart"/>
+      <w:r>
+        <w:rPr>
+          <w:lang w:val="es-CO"/>
+        </w:rPr>
+        <w:t>int</w:t>
+      </w:r>
+      <w:proofErr w:type="spellEnd"/>
+      <w:r>
+        <w:rPr>
+          <w:lang w:val="es-CO"/>
+        </w:rPr>
+        <w:t xml:space="preserve"> </w:t>
+      </w:r>
+      <w:proofErr w:type="spellStart"/>
+      <w:r>
+        <w:rPr>
+          <w:lang w:val="es-CO"/>
+        </w:rPr>
+        <w:t>posicionSpriteY</w:t>
+      </w:r>
+      <w:proofErr w:type="spellEnd"/>
+      <w:r>
+        <w:rPr>
+          <w:lang w:val="es-CO"/>
+        </w:rPr>
+        <w:t>);</w:t>
       </w:r>
     </w:p>
     <w:p>
@@ -1019,11 +1500,302 @@
           <w:lang w:val="es-CO"/>
         </w:rPr>
       </w:pPr>
-      <w:r>
-        <w:rPr>
-          <w:lang w:val="es-CO"/>
-        </w:rPr>
-        <w:t>Método privado 1</w:t>
+      <w:proofErr w:type="spellStart"/>
+      <w:r>
+        <w:rPr>
+          <w:lang w:val="es-CO"/>
+        </w:rPr>
+        <w:t>void</w:t>
+      </w:r>
+      <w:proofErr w:type="spellEnd"/>
+      <w:r>
+        <w:rPr>
+          <w:lang w:val="es-CO"/>
+        </w:rPr>
+        <w:t xml:space="preserve"> </w:t>
+      </w:r>
+      <w:proofErr w:type="spellStart"/>
+      <w:proofErr w:type="gramStart"/>
+      <w:r>
+        <w:rPr>
+          <w:lang w:val="es-CO"/>
+        </w:rPr>
+        <w:t>getSprite</w:t>
+      </w:r>
+      <w:proofErr w:type="spellEnd"/>
+      <w:r>
+        <w:rPr>
+          <w:lang w:val="es-CO"/>
+        </w:rPr>
+        <w:t>(</w:t>
+      </w:r>
+      <w:proofErr w:type="spellStart"/>
+      <w:proofErr w:type="gramEnd"/>
+      <w:r>
+        <w:rPr>
+          <w:lang w:val="es-CO"/>
+        </w:rPr>
+        <w:t>int</w:t>
+      </w:r>
+      <w:proofErr w:type="spellEnd"/>
+      <w:r>
+        <w:rPr>
+          <w:lang w:val="es-CO"/>
+        </w:rPr>
+        <w:t xml:space="preserve"> </w:t>
+      </w:r>
+      <w:proofErr w:type="spellStart"/>
+      <w:r>
+        <w:rPr>
+          <w:lang w:val="es-CO"/>
+        </w:rPr>
+        <w:t>tamanoSprite</w:t>
+      </w:r>
+      <w:proofErr w:type="spellEnd"/>
+      <w:r>
+        <w:rPr>
+          <w:lang w:val="es-CO"/>
+        </w:rPr>
+        <w:t xml:space="preserve">, </w:t>
+      </w:r>
+      <w:proofErr w:type="spellStart"/>
+      <w:r>
+        <w:rPr>
+          <w:lang w:val="es-CO"/>
+        </w:rPr>
+        <w:t>int</w:t>
+      </w:r>
+      <w:proofErr w:type="spellEnd"/>
+      <w:r>
+        <w:rPr>
+          <w:lang w:val="es-CO"/>
+        </w:rPr>
+        <w:t xml:space="preserve"> </w:t>
+      </w:r>
+      <w:proofErr w:type="spellStart"/>
+      <w:r>
+        <w:rPr>
+          <w:lang w:val="es-CO"/>
+        </w:rPr>
+        <w:t>inicioSpriteX</w:t>
+      </w:r>
+      <w:proofErr w:type="spellEnd"/>
+      <w:r>
+        <w:rPr>
+          <w:lang w:val="es-CO"/>
+        </w:rPr>
+        <w:t xml:space="preserve">, </w:t>
+      </w:r>
+      <w:proofErr w:type="spellStart"/>
+      <w:r>
+        <w:rPr>
+          <w:lang w:val="es-CO"/>
+        </w:rPr>
+        <w:t>int</w:t>
+      </w:r>
+      <w:proofErr w:type="spellEnd"/>
+      <w:r>
+        <w:rPr>
+          <w:lang w:val="es-CO"/>
+        </w:rPr>
+        <w:t xml:space="preserve"> </w:t>
+      </w:r>
+      <w:proofErr w:type="spellStart"/>
+      <w:r>
+        <w:rPr>
+          <w:lang w:val="es-CO"/>
+        </w:rPr>
+        <w:t>inicioSpriteY</w:t>
+      </w:r>
+      <w:proofErr w:type="spellEnd"/>
+      <w:r>
+        <w:rPr>
+          <w:lang w:val="es-CO"/>
+        </w:rPr>
+        <w:t>);</w:t>
+      </w:r>
+    </w:p>
+    <w:p>
+      <w:pPr>
+        <w:rPr>
+          <w:lang w:val="es-CO"/>
+        </w:rPr>
+      </w:pPr>
+    </w:p>
+    <w:p>
+      <w:pPr>
+        <w:rPr>
+          <w:lang w:val="es-CO"/>
+        </w:rPr>
+      </w:pPr>
+    </w:p>
+    <w:p>
+      <w:pPr>
+        <w:rPr>
+          <w:lang w:val="es-CO"/>
+        </w:rPr>
+      </w:pPr>
+    </w:p>
+    <w:p>
+      <w:pPr>
+        <w:rPr>
+          <w:lang w:val="es-CO"/>
+        </w:rPr>
+      </w:pPr>
+    </w:p>
+    <w:p>
+      <w:pPr>
+        <w:rPr>
+          <w:lang w:val="es-CO"/>
+        </w:rPr>
+      </w:pPr>
+    </w:p>
+    <w:p>
+      <w:pPr>
+        <w:rPr>
+          <w:lang w:val="es-CO"/>
+        </w:rPr>
+      </w:pPr>
+    </w:p>
+    <w:p>
+      <w:pPr>
+        <w:rPr>
+          <w:lang w:val="es-CO"/>
+        </w:rPr>
+      </w:pPr>
+    </w:p>
+    <w:p>
+      <w:pPr>
+        <w:rPr>
+          <w:lang w:val="es-CO"/>
+        </w:rPr>
+      </w:pPr>
+    </w:p>
+    <w:p>
+      <w:pPr>
+        <w:rPr>
+          <w:lang w:val="es-CO"/>
+        </w:rPr>
+      </w:pPr>
+    </w:p>
+    <w:p>
+      <w:pPr>
+        <w:rPr>
+          <w:lang w:val="es-CO"/>
+        </w:rPr>
+      </w:pPr>
+    </w:p>
+    <w:p>
+      <w:pPr>
+        <w:rPr>
+          <w:lang w:val="es-CO"/>
+        </w:rPr>
+      </w:pPr>
+    </w:p>
+    <w:p>
+      <w:pPr>
+        <w:rPr>
+          <w:lang w:val="es-CO"/>
+        </w:rPr>
+      </w:pPr>
+    </w:p>
+    <w:p>
+      <w:pPr>
+        <w:rPr>
+          <w:lang w:val="es-CO"/>
+        </w:rPr>
+      </w:pPr>
+      <w:r>
+        <w:rPr>
+          <w:b/>
+          <w:bCs/>
+          <w:lang w:val="es-CO"/>
+        </w:rPr>
+        <w:lastRenderedPageBreak/>
+        <w:t xml:space="preserve">Clase </w:t>
+      </w:r>
+      <w:proofErr w:type="gramStart"/>
+      <w:r>
+        <w:rPr>
+          <w:b/>
+          <w:bCs/>
+          <w:lang w:val="es-CO"/>
+        </w:rPr>
+        <w:t>Ovni</w:t>
+      </w:r>
+      <w:r>
+        <w:rPr>
+          <w:b/>
+          <w:bCs/>
+          <w:lang w:val="es-CO"/>
+        </w:rPr>
+        <w:t xml:space="preserve"> :</w:t>
+      </w:r>
+      <w:proofErr w:type="gramEnd"/>
+      <w:r>
+        <w:rPr>
+          <w:b/>
+          <w:bCs/>
+          <w:lang w:val="es-CO"/>
+        </w:rPr>
+        <w:t xml:space="preserve"> </w:t>
+      </w:r>
+      <w:proofErr w:type="spellStart"/>
+      <w:r>
+        <w:rPr>
+          <w:b/>
+          <w:bCs/>
+          <w:lang w:val="es-CO"/>
+        </w:rPr>
+        <w:t>public</w:t>
+      </w:r>
+      <w:proofErr w:type="spellEnd"/>
+      <w:r>
+        <w:rPr>
+          <w:b/>
+          <w:bCs/>
+          <w:lang w:val="es-CO"/>
+        </w:rPr>
+        <w:t xml:space="preserve"> Sprite</w:t>
+      </w:r>
+    </w:p>
+    <w:p>
+      <w:pPr>
+        <w:rPr>
+          <w:b/>
+          <w:bCs/>
+          <w:lang w:val="es-CO"/>
+        </w:rPr>
+      </w:pPr>
+      <w:r>
+        <w:rPr>
+          <w:b/>
+          <w:bCs/>
+          <w:lang w:val="es-CO"/>
+        </w:rPr>
+        <w:t>Public:</w:t>
+      </w:r>
+    </w:p>
+    <w:p>
+      <w:pPr>
+        <w:ind w:firstLine="708"/>
+        <w:rPr>
+          <w:lang w:val="es-CO"/>
+        </w:rPr>
+      </w:pPr>
+      <w:proofErr w:type="spellStart"/>
+      <w:r>
+        <w:rPr>
+          <w:lang w:val="es-CO"/>
+        </w:rPr>
+        <w:t>bool</w:t>
+      </w:r>
+      <w:proofErr w:type="spellEnd"/>
+      <w:r>
+        <w:rPr>
+          <w:lang w:val="es-CO"/>
+        </w:rPr>
+        <w:t xml:space="preserve"> impactado;</w:t>
       </w:r>
     </w:p>
     <w:p>
@@ -1033,11 +1805,33 @@
           <w:lang w:val="es-CO"/>
         </w:rPr>
       </w:pPr>
-      <w:r>
-        <w:rPr>
-          <w:lang w:val="es-CO"/>
-        </w:rPr>
-        <w:t>Método privado 2</w:t>
+      <w:proofErr w:type="spellStart"/>
+      <w:r>
+        <w:rPr>
+          <w:lang w:val="es-CO"/>
+        </w:rPr>
+        <w:t>void</w:t>
+      </w:r>
+      <w:proofErr w:type="spellEnd"/>
+      <w:r>
+        <w:rPr>
+          <w:lang w:val="es-CO"/>
+        </w:rPr>
+        <w:t xml:space="preserve"> </w:t>
+      </w:r>
+      <w:proofErr w:type="gramStart"/>
+      <w:r>
+        <w:rPr>
+          <w:lang w:val="es-CO"/>
+        </w:rPr>
+        <w:t>Ovni(</w:t>
+      </w:r>
+      <w:proofErr w:type="gramEnd"/>
+      <w:r>
+        <w:rPr>
+          <w:lang w:val="es-CO"/>
+        </w:rPr>
+        <w:t>);</w:t>
       </w:r>
     </w:p>
     <w:p>
@@ -1047,11 +1841,33 @@
           <w:lang w:val="es-CO"/>
         </w:rPr>
       </w:pPr>
-      <w:r>
-        <w:rPr>
-          <w:lang w:val="es-CO"/>
-        </w:rPr>
-        <w:t>…</w:t>
+      <w:proofErr w:type="spellStart"/>
+      <w:r>
+        <w:rPr>
+          <w:lang w:val="es-CO"/>
+        </w:rPr>
+        <w:t>void</w:t>
+      </w:r>
+      <w:proofErr w:type="spellEnd"/>
+      <w:r>
+        <w:rPr>
+          <w:lang w:val="es-CO"/>
+        </w:rPr>
+        <w:t xml:space="preserve"> ~</w:t>
+      </w:r>
+      <w:proofErr w:type="gramStart"/>
+      <w:r>
+        <w:rPr>
+          <w:lang w:val="es-CO"/>
+        </w:rPr>
+        <w:t>Ovni(</w:t>
+      </w:r>
+      <w:proofErr w:type="gramEnd"/>
+      <w:r>
+        <w:rPr>
+          <w:lang w:val="es-CO"/>
+        </w:rPr>
+        <w:t>);</w:t>
       </w:r>
     </w:p>
     <w:p>
@@ -1061,32 +1877,41 @@
           <w:lang w:val="es-CO"/>
         </w:rPr>
       </w:pPr>
-    </w:p>
-    <w:p>
-      <w:pPr>
-        <w:rPr>
-          <w:b/>
-          <w:bCs/>
-          <w:lang w:val="es-CO"/>
-        </w:rPr>
-      </w:pPr>
-      <w:proofErr w:type="spellStart"/>
-      <w:r>
-        <w:rPr>
-          <w:b/>
-          <w:bCs/>
-          <w:lang w:val="es-CO"/>
-        </w:rPr>
-        <w:t>Public</w:t>
-      </w:r>
-      <w:proofErr w:type="spellEnd"/>
-      <w:r>
-        <w:rPr>
-          <w:b/>
-          <w:bCs/>
-          <w:lang w:val="es-CO"/>
-        </w:rPr>
-        <w:t>:</w:t>
+      <w:proofErr w:type="spellStart"/>
+      <w:r>
+        <w:rPr>
+          <w:lang w:val="es-CO"/>
+        </w:rPr>
+        <w:t>void</w:t>
+      </w:r>
+      <w:proofErr w:type="spellEnd"/>
+      <w:r>
+        <w:rPr>
+          <w:lang w:val="es-CO"/>
+        </w:rPr>
+        <w:t xml:space="preserve"> </w:t>
+      </w:r>
+      <w:proofErr w:type="spellStart"/>
+      <w:proofErr w:type="gramStart"/>
+      <w:r>
+        <w:rPr>
+          <w:lang w:val="es-CO"/>
+        </w:rPr>
+        <w:t>animacionLlegada</w:t>
+      </w:r>
+      <w:proofErr w:type="spellEnd"/>
+      <w:r>
+        <w:rPr>
+          <w:lang w:val="es-CO"/>
+        </w:rPr>
+        <w:t>(</w:t>
+      </w:r>
+      <w:proofErr w:type="gramEnd"/>
+      <w:r>
+        <w:rPr>
+          <w:lang w:val="es-CO"/>
+        </w:rPr>
+        <w:t>);</w:t>
       </w:r>
     </w:p>
     <w:p>
@@ -1096,23 +1921,63 @@
           <w:lang w:val="es-CO"/>
         </w:rPr>
       </w:pPr>
-      <w:r>
-        <w:rPr>
-          <w:lang w:val="es-CO"/>
-        </w:rPr>
-        <w:t xml:space="preserve">Atributo </w:t>
-      </w:r>
-      <w:r>
-        <w:rPr>
-          <w:lang w:val="es-CO"/>
-        </w:rPr>
-        <w:t>público</w:t>
-      </w:r>
-      <w:r>
-        <w:rPr>
-          <w:lang w:val="es-CO"/>
-        </w:rPr>
-        <w:t xml:space="preserve"> 1</w:t>
+      <w:proofErr w:type="spellStart"/>
+      <w:r>
+        <w:rPr>
+          <w:lang w:val="es-CO"/>
+        </w:rPr>
+        <w:t>void</w:t>
+      </w:r>
+      <w:proofErr w:type="spellEnd"/>
+      <w:r>
+        <w:rPr>
+          <w:lang w:val="es-CO"/>
+        </w:rPr>
+        <w:t xml:space="preserve"> </w:t>
+      </w:r>
+      <w:proofErr w:type="spellStart"/>
+      <w:proofErr w:type="gramStart"/>
+      <w:r>
+        <w:rPr>
+          <w:lang w:val="es-CO"/>
+        </w:rPr>
+        <w:t>moverHorizontal</w:t>
+      </w:r>
+      <w:proofErr w:type="spellEnd"/>
+      <w:r>
+        <w:rPr>
+          <w:lang w:val="es-CO"/>
+        </w:rPr>
+        <w:t>(</w:t>
+      </w:r>
+      <w:proofErr w:type="spellStart"/>
+      <w:proofErr w:type="gramEnd"/>
+      <w:r>
+        <w:rPr>
+          <w:lang w:val="es-CO"/>
+        </w:rPr>
+        <w:t>int</w:t>
+      </w:r>
+      <w:proofErr w:type="spellEnd"/>
+      <w:r>
+        <w:rPr>
+          <w:lang w:val="es-CO"/>
+        </w:rPr>
+        <w:t xml:space="preserve"> </w:t>
+      </w:r>
+      <w:proofErr w:type="spellStart"/>
+      <w:r>
+        <w:rPr>
+          <w:lang w:val="es-CO"/>
+        </w:rPr>
+        <w:t>posicionX</w:t>
+      </w:r>
+      <w:proofErr w:type="spellEnd"/>
+      <w:r>
+        <w:rPr>
+          <w:lang w:val="es-CO"/>
+        </w:rPr>
+        <w:t>);</w:t>
       </w:r>
     </w:p>
     <w:p>
@@ -1122,11 +1987,63 @@
           <w:lang w:val="es-CO"/>
         </w:rPr>
       </w:pPr>
-      <w:r>
-        <w:rPr>
-          <w:lang w:val="es-CO"/>
-        </w:rPr>
-        <w:t>Atributo público 2</w:t>
+      <w:proofErr w:type="spellStart"/>
+      <w:r>
+        <w:rPr>
+          <w:lang w:val="es-CO"/>
+        </w:rPr>
+        <w:t>void</w:t>
+      </w:r>
+      <w:proofErr w:type="spellEnd"/>
+      <w:r>
+        <w:rPr>
+          <w:lang w:val="es-CO"/>
+        </w:rPr>
+        <w:t xml:space="preserve"> </w:t>
+      </w:r>
+      <w:proofErr w:type="spellStart"/>
+      <w:proofErr w:type="gramStart"/>
+      <w:r>
+        <w:rPr>
+          <w:lang w:val="es-CO"/>
+        </w:rPr>
+        <w:t>moverVertical</w:t>
+      </w:r>
+      <w:proofErr w:type="spellEnd"/>
+      <w:r>
+        <w:rPr>
+          <w:lang w:val="es-CO"/>
+        </w:rPr>
+        <w:t>(</w:t>
+      </w:r>
+      <w:proofErr w:type="spellStart"/>
+      <w:proofErr w:type="gramEnd"/>
+      <w:r>
+        <w:rPr>
+          <w:lang w:val="es-CO"/>
+        </w:rPr>
+        <w:t>int</w:t>
+      </w:r>
+      <w:proofErr w:type="spellEnd"/>
+      <w:r>
+        <w:rPr>
+          <w:lang w:val="es-CO"/>
+        </w:rPr>
+        <w:t xml:space="preserve"> </w:t>
+      </w:r>
+      <w:proofErr w:type="spellStart"/>
+      <w:r>
+        <w:rPr>
+          <w:lang w:val="es-CO"/>
+        </w:rPr>
+        <w:t>posicionY</w:t>
+      </w:r>
+      <w:proofErr w:type="spellEnd"/>
+      <w:r>
+        <w:rPr>
+          <w:lang w:val="es-CO"/>
+        </w:rPr>
+        <w:t>);</w:t>
       </w:r>
     </w:p>
     <w:p>
@@ -1136,11 +2053,33 @@
           <w:lang w:val="es-CO"/>
         </w:rPr>
       </w:pPr>
-      <w:r>
-        <w:rPr>
-          <w:lang w:val="es-CO"/>
-        </w:rPr>
-        <w:t>…</w:t>
+      <w:proofErr w:type="spellStart"/>
+      <w:r>
+        <w:rPr>
+          <w:lang w:val="es-CO"/>
+        </w:rPr>
+        <w:t>void</w:t>
+      </w:r>
+      <w:proofErr w:type="spellEnd"/>
+      <w:r>
+        <w:rPr>
+          <w:lang w:val="es-CO"/>
+        </w:rPr>
+        <w:t xml:space="preserve"> </w:t>
+      </w:r>
+      <w:proofErr w:type="gramStart"/>
+      <w:r>
+        <w:rPr>
+          <w:lang w:val="es-CO"/>
+        </w:rPr>
+        <w:t>abducir(</w:t>
+      </w:r>
+      <w:proofErr w:type="gramEnd"/>
+      <w:r>
+        <w:rPr>
+          <w:lang w:val="es-CO"/>
+        </w:rPr>
+        <w:t>);</w:t>
       </w:r>
     </w:p>
     <w:p>
@@ -1150,170 +2089,177 @@
           <w:lang w:val="es-CO"/>
         </w:rPr>
       </w:pPr>
-      <w:r>
-        <w:rPr>
-          <w:lang w:val="es-CO"/>
-        </w:rPr>
-        <w:t>Método público 1</w:t>
-      </w:r>
-    </w:p>
-    <w:p>
-      <w:pPr>
-        <w:ind w:left="708"/>
-        <w:rPr>
-          <w:lang w:val="es-CO"/>
-        </w:rPr>
-      </w:pPr>
-      <w:r>
-        <w:rPr>
-          <w:lang w:val="es-CO"/>
-        </w:rPr>
-        <w:t>Método público 2</w:t>
-      </w:r>
-    </w:p>
-    <w:p>
-      <w:pPr>
-        <w:ind w:left="708"/>
-        <w:rPr>
-          <w:lang w:val="es-CO"/>
-        </w:rPr>
-      </w:pPr>
-      <w:r>
-        <w:rPr>
-          <w:lang w:val="es-CO"/>
-        </w:rPr>
-        <w:t>…</w:t>
-      </w:r>
-    </w:p>
-    <w:p>
-      <w:pPr>
-        <w:rPr>
-          <w:lang w:val="es-CO"/>
-        </w:rPr>
-      </w:pPr>
-    </w:p>
-    <w:p>
-      <w:pPr>
-        <w:rPr>
-          <w:b/>
-          <w:bCs/>
-          <w:lang w:val="es-CO"/>
-        </w:rPr>
-      </w:pPr>
-      <w:proofErr w:type="spellStart"/>
-      <w:r>
-        <w:rPr>
-          <w:b/>
-          <w:bCs/>
-          <w:lang w:val="es-CO"/>
-        </w:rPr>
-        <w:t>Protected</w:t>
-      </w:r>
-      <w:proofErr w:type="spellEnd"/>
-      <w:r>
-        <w:rPr>
-          <w:b/>
-          <w:bCs/>
-          <w:lang w:val="es-CO"/>
-        </w:rPr>
-        <w:t>:</w:t>
-      </w:r>
-    </w:p>
-    <w:p>
-      <w:pPr>
-        <w:ind w:left="708"/>
-        <w:rPr>
-          <w:lang w:val="es-CO"/>
-        </w:rPr>
-      </w:pPr>
-      <w:r>
-        <w:rPr>
-          <w:lang w:val="es-CO"/>
-        </w:rPr>
-        <w:t>Atributo</w:t>
-      </w:r>
-      <w:r>
-        <w:rPr>
-          <w:lang w:val="es-CO"/>
-        </w:rPr>
-        <w:t xml:space="preserve"> protegido</w:t>
-      </w:r>
-      <w:r>
-        <w:rPr>
-          <w:lang w:val="es-CO"/>
-        </w:rPr>
-        <w:t xml:space="preserve"> 1</w:t>
-      </w:r>
-    </w:p>
-    <w:p>
-      <w:pPr>
-        <w:ind w:left="708"/>
-        <w:rPr>
-          <w:lang w:val="es-CO"/>
-        </w:rPr>
-      </w:pPr>
-      <w:r>
-        <w:rPr>
-          <w:lang w:val="es-CO"/>
-        </w:rPr>
-        <w:t>Atributo protegido 2</w:t>
-      </w:r>
-    </w:p>
-    <w:p>
-      <w:pPr>
-        <w:ind w:left="708"/>
-        <w:rPr>
-          <w:lang w:val="es-CO"/>
-        </w:rPr>
-      </w:pPr>
-      <w:r>
-        <w:rPr>
-          <w:lang w:val="es-CO"/>
-        </w:rPr>
-        <w:t>…</w:t>
-      </w:r>
-    </w:p>
-    <w:p>
-      <w:pPr>
-        <w:ind w:left="708"/>
-        <w:rPr>
-          <w:lang w:val="es-CO"/>
-        </w:rPr>
-      </w:pPr>
-      <w:r>
-        <w:rPr>
-          <w:lang w:val="es-CO"/>
-        </w:rPr>
-        <w:t>Método protegido 1</w:t>
-      </w:r>
-    </w:p>
-    <w:p>
-      <w:pPr>
-        <w:ind w:left="708"/>
-        <w:rPr>
-          <w:lang w:val="es-CO"/>
-        </w:rPr>
-      </w:pPr>
-      <w:r>
-        <w:rPr>
-          <w:lang w:val="es-CO"/>
-        </w:rPr>
-        <w:t>Método protegido 2</w:t>
-      </w:r>
-    </w:p>
-    <w:p>
-      <w:pPr>
-        <w:ind w:left="708"/>
-        <w:rPr>
-          <w:lang w:val="es-CO"/>
-        </w:rPr>
-      </w:pPr>
-      <w:r>
-        <w:rPr>
-          <w:lang w:val="es-CO"/>
-        </w:rPr>
-        <w:t>…</w:t>
-      </w:r>
+      <w:proofErr w:type="spellStart"/>
+      <w:r>
+        <w:rPr>
+          <w:lang w:val="es-CO"/>
+        </w:rPr>
+        <w:t>void</w:t>
+      </w:r>
+      <w:proofErr w:type="spellEnd"/>
+      <w:r>
+        <w:rPr>
+          <w:lang w:val="es-CO"/>
+        </w:rPr>
+        <w:t xml:space="preserve"> </w:t>
+      </w:r>
+      <w:proofErr w:type="gramStart"/>
+      <w:r>
+        <w:rPr>
+          <w:lang w:val="es-CO"/>
+        </w:rPr>
+        <w:t>caer(</w:t>
+      </w:r>
+      <w:proofErr w:type="spellStart"/>
+      <w:proofErr w:type="gramEnd"/>
+      <w:r>
+        <w:rPr>
+          <w:lang w:val="es-CO"/>
+        </w:rPr>
+        <w:t>bool</w:t>
+      </w:r>
+      <w:proofErr w:type="spellEnd"/>
+      <w:r>
+        <w:rPr>
+          <w:lang w:val="es-CO"/>
+        </w:rPr>
+        <w:t xml:space="preserve"> impactado);</w:t>
+      </w:r>
+    </w:p>
+    <w:p>
+      <w:pPr>
+        <w:rPr>
+          <w:b/>
+          <w:bCs/>
+          <w:lang w:val="es-CO"/>
+        </w:rPr>
+      </w:pPr>
+    </w:p>
+    <w:p>
+      <w:pPr>
+        <w:rPr>
+          <w:b/>
+          <w:bCs/>
+          <w:lang w:val="es-CO"/>
+        </w:rPr>
+      </w:pPr>
+    </w:p>
+    <w:p>
+      <w:pPr>
+        <w:rPr>
+          <w:b/>
+          <w:bCs/>
+          <w:lang w:val="es-CO"/>
+        </w:rPr>
+      </w:pPr>
+    </w:p>
+    <w:p>
+      <w:pPr>
+        <w:rPr>
+          <w:b/>
+          <w:bCs/>
+          <w:lang w:val="es-CO"/>
+        </w:rPr>
+      </w:pPr>
+    </w:p>
+    <w:p>
+      <w:pPr>
+        <w:rPr>
+          <w:b/>
+          <w:bCs/>
+          <w:lang w:val="es-CO"/>
+        </w:rPr>
+      </w:pPr>
+    </w:p>
+    <w:p>
+      <w:pPr>
+        <w:rPr>
+          <w:b/>
+          <w:bCs/>
+          <w:lang w:val="es-CO"/>
+        </w:rPr>
+      </w:pPr>
+    </w:p>
+    <w:p>
+      <w:pPr>
+        <w:rPr>
+          <w:b/>
+          <w:bCs/>
+          <w:lang w:val="es-CO"/>
+        </w:rPr>
+      </w:pPr>
+    </w:p>
+    <w:p>
+      <w:pPr>
+        <w:rPr>
+          <w:b/>
+          <w:bCs/>
+          <w:lang w:val="es-CO"/>
+        </w:rPr>
+      </w:pPr>
+    </w:p>
+    <w:p>
+      <w:pPr>
+        <w:rPr>
+          <w:b/>
+          <w:bCs/>
+          <w:lang w:val="es-CO"/>
+        </w:rPr>
+      </w:pPr>
+    </w:p>
+    <w:p>
+      <w:pPr>
+        <w:rPr>
+          <w:b/>
+          <w:bCs/>
+          <w:lang w:val="es-CO"/>
+        </w:rPr>
+      </w:pPr>
+    </w:p>
+    <w:p>
+      <w:pPr>
+        <w:rPr>
+          <w:b/>
+          <w:bCs/>
+          <w:lang w:val="es-CO"/>
+        </w:rPr>
+      </w:pPr>
+    </w:p>
+    <w:p>
+      <w:pPr>
+        <w:rPr>
+          <w:b/>
+          <w:bCs/>
+          <w:lang w:val="es-CO"/>
+        </w:rPr>
+      </w:pPr>
+    </w:p>
+    <w:p>
+      <w:pPr>
+        <w:rPr>
+          <w:b/>
+          <w:bCs/>
+          <w:lang w:val="es-CO"/>
+        </w:rPr>
+      </w:pPr>
+    </w:p>
+    <w:p>
+      <w:pPr>
+        <w:rPr>
+          <w:b/>
+          <w:bCs/>
+          <w:lang w:val="es-CO"/>
+        </w:rPr>
+      </w:pPr>
+    </w:p>
+    <w:p>
+      <w:pPr>
+        <w:rPr>
+          <w:b/>
+          <w:bCs/>
+          <w:lang w:val="es-CO"/>
+        </w:rPr>
+      </w:pPr>
     </w:p>
     <w:p>
       <w:pPr>
@@ -1366,143 +2312,1190 @@
           <w:lang w:val="es-CO"/>
         </w:rPr>
         <w:lastRenderedPageBreak/>
-        <w:t>Clase 2</w:t>
-      </w:r>
-    </w:p>
-    <w:p>
-      <w:pPr>
-        <w:rPr>
-          <w:b/>
-          <w:bCs/>
-          <w:lang w:val="es-CO"/>
-        </w:rPr>
-      </w:pPr>
-      <w:proofErr w:type="spellStart"/>
-      <w:r>
-        <w:rPr>
-          <w:b/>
-          <w:bCs/>
-          <w:lang w:val="es-CO"/>
-        </w:rPr>
-        <w:t>Pivate</w:t>
-      </w:r>
-      <w:proofErr w:type="spellEnd"/>
-      <w:r>
-        <w:rPr>
-          <w:b/>
-          <w:bCs/>
-          <w:lang w:val="es-CO"/>
-        </w:rPr>
-        <w:t>:</w:t>
+        <w:t>Clase</w:t>
+      </w:r>
+      <w:r>
+        <w:rPr>
+          <w:b/>
+          <w:bCs/>
+          <w:lang w:val="es-CO"/>
+        </w:rPr>
+        <w:t xml:space="preserve"> Granjero</w:t>
+      </w:r>
+      <w:r>
+        <w:rPr>
+          <w:b/>
+          <w:bCs/>
+          <w:lang w:val="es-CO"/>
+        </w:rPr>
+        <w:t xml:space="preserve">: </w:t>
+      </w:r>
+      <w:proofErr w:type="spellStart"/>
+      <w:r>
+        <w:rPr>
+          <w:b/>
+          <w:bCs/>
+          <w:lang w:val="es-CO"/>
+        </w:rPr>
+        <w:t>public</w:t>
+      </w:r>
+      <w:proofErr w:type="spellEnd"/>
+      <w:r>
+        <w:rPr>
+          <w:b/>
+          <w:bCs/>
+          <w:lang w:val="es-CO"/>
+        </w:rPr>
+        <w:t xml:space="preserve"> Sprite</w:t>
+      </w:r>
+    </w:p>
+    <w:p>
+      <w:pPr>
+        <w:rPr>
+          <w:b/>
+          <w:bCs/>
+          <w:lang w:val="es-CO"/>
+        </w:rPr>
+      </w:pPr>
+      <w:r>
+        <w:rPr>
+          <w:b/>
+          <w:bCs/>
+          <w:lang w:val="es-CO"/>
+        </w:rPr>
+        <w:t>Private:</w:t>
+      </w:r>
+    </w:p>
+    <w:p>
+      <w:pPr>
+        <w:rPr>
+          <w:lang w:val="es-CO"/>
+        </w:rPr>
+      </w:pPr>
+      <w:r>
+        <w:rPr>
+          <w:b/>
+          <w:bCs/>
+          <w:lang w:val="es-CO"/>
+        </w:rPr>
+        <w:tab/>
+      </w:r>
+      <w:proofErr w:type="spellStart"/>
+      <w:r>
+        <w:rPr>
+          <w:lang w:val="es-CO"/>
+        </w:rPr>
+        <w:t>i</w:t>
+      </w:r>
+      <w:r>
+        <w:rPr>
+          <w:lang w:val="es-CO"/>
+        </w:rPr>
+        <w:t>nt</w:t>
+      </w:r>
+      <w:proofErr w:type="spellEnd"/>
+      <w:r>
+        <w:rPr>
+          <w:lang w:val="es-CO"/>
+        </w:rPr>
+        <w:t xml:space="preserve"> </w:t>
+      </w:r>
+      <w:proofErr w:type="spellStart"/>
+      <w:r>
+        <w:rPr>
+          <w:lang w:val="es-CO"/>
+        </w:rPr>
+        <w:t>velocidadGiro</w:t>
+      </w:r>
+      <w:proofErr w:type="spellEnd"/>
+      <w:r>
+        <w:rPr>
+          <w:lang w:val="es-CO"/>
+        </w:rPr>
+        <w:t>;</w:t>
+      </w:r>
+    </w:p>
+    <w:p>
+      <w:pPr>
+        <w:rPr>
+          <w:lang w:val="es-CO"/>
+        </w:rPr>
+      </w:pPr>
+      <w:r>
+        <w:rPr>
+          <w:lang w:val="es-CO"/>
+        </w:rPr>
+        <w:tab/>
+      </w:r>
+      <w:proofErr w:type="spellStart"/>
+      <w:r>
+        <w:rPr>
+          <w:lang w:val="es-CO"/>
+        </w:rPr>
+        <w:t>bool</w:t>
+      </w:r>
+      <w:proofErr w:type="spellEnd"/>
+      <w:r>
+        <w:rPr>
+          <w:lang w:val="es-CO"/>
+        </w:rPr>
+        <w:t xml:space="preserve"> </w:t>
+      </w:r>
+      <w:proofErr w:type="spellStart"/>
+      <w:r>
+        <w:rPr>
+          <w:lang w:val="es-CO"/>
+        </w:rPr>
+        <w:t>detectarOvni</w:t>
+      </w:r>
+      <w:proofErr w:type="spellEnd"/>
+      <w:r>
+        <w:rPr>
+          <w:lang w:val="es-CO"/>
+        </w:rPr>
+        <w:t>;</w:t>
+      </w:r>
+    </w:p>
+    <w:p>
+      <w:pPr>
+        <w:rPr>
+          <w:b/>
+          <w:bCs/>
+          <w:lang w:val="es-CO"/>
+        </w:rPr>
+      </w:pPr>
+      <w:r>
+        <w:rPr>
+          <w:b/>
+          <w:bCs/>
+          <w:lang w:val="es-CO"/>
+        </w:rPr>
+        <w:t>Public:</w:t>
+      </w:r>
+    </w:p>
+    <w:p>
+      <w:pPr>
+        <w:rPr>
+          <w:lang w:val="es-CO"/>
+        </w:rPr>
+      </w:pPr>
+      <w:r>
+        <w:rPr>
+          <w:b/>
+          <w:bCs/>
+          <w:lang w:val="es-CO"/>
+        </w:rPr>
+        <w:tab/>
+      </w:r>
+      <w:proofErr w:type="spellStart"/>
+      <w:r>
+        <w:rPr>
+          <w:lang w:val="es-CO"/>
+        </w:rPr>
+        <w:t>void</w:t>
+      </w:r>
+      <w:proofErr w:type="spellEnd"/>
+      <w:r>
+        <w:rPr>
+          <w:lang w:val="es-CO"/>
+        </w:rPr>
+        <w:t xml:space="preserve"> </w:t>
+      </w:r>
+      <w:proofErr w:type="gramStart"/>
+      <w:r>
+        <w:rPr>
+          <w:lang w:val="es-CO"/>
+        </w:rPr>
+        <w:t>Granjero(</w:t>
+      </w:r>
+      <w:proofErr w:type="gramEnd"/>
+      <w:r>
+        <w:rPr>
+          <w:lang w:val="es-CO"/>
+        </w:rPr>
+        <w:t>);</w:t>
+      </w:r>
+    </w:p>
+    <w:p>
+      <w:pPr>
+        <w:rPr>
+          <w:lang w:val="es-CO"/>
+        </w:rPr>
+      </w:pPr>
+      <w:r>
+        <w:rPr>
+          <w:lang w:val="es-CO"/>
+        </w:rPr>
+        <w:tab/>
+      </w:r>
+      <w:proofErr w:type="spellStart"/>
+      <w:r>
+        <w:rPr>
+          <w:lang w:val="es-CO"/>
+        </w:rPr>
+        <w:t>void</w:t>
+      </w:r>
+      <w:proofErr w:type="spellEnd"/>
+      <w:r>
+        <w:rPr>
+          <w:lang w:val="es-CO"/>
+        </w:rPr>
+        <w:t xml:space="preserve"> ~</w:t>
+      </w:r>
+      <w:proofErr w:type="gramStart"/>
+      <w:r>
+        <w:rPr>
+          <w:lang w:val="es-CO"/>
+        </w:rPr>
+        <w:t>Granjero(</w:t>
+      </w:r>
+      <w:proofErr w:type="gramEnd"/>
+      <w:r>
+        <w:rPr>
+          <w:lang w:val="es-CO"/>
+        </w:rPr>
+        <w:t>);</w:t>
+      </w:r>
+    </w:p>
+    <w:p>
+      <w:pPr>
+        <w:rPr>
+          <w:lang w:val="es-CO"/>
+        </w:rPr>
+      </w:pPr>
+      <w:r>
+        <w:rPr>
+          <w:lang w:val="es-CO"/>
+        </w:rPr>
+        <w:tab/>
+      </w:r>
+      <w:proofErr w:type="spellStart"/>
+      <w:r>
+        <w:rPr>
+          <w:lang w:val="es-CO"/>
+        </w:rPr>
+        <w:t>void</w:t>
+      </w:r>
+      <w:proofErr w:type="spellEnd"/>
+      <w:r>
+        <w:rPr>
+          <w:lang w:val="es-CO"/>
+        </w:rPr>
+        <w:t xml:space="preserve"> </w:t>
+      </w:r>
+      <w:proofErr w:type="spellStart"/>
+      <w:proofErr w:type="gramStart"/>
+      <w:r>
+        <w:rPr>
+          <w:lang w:val="es-CO"/>
+        </w:rPr>
+        <w:t>setVelocidadGiro</w:t>
+      </w:r>
+      <w:proofErr w:type="spellEnd"/>
+      <w:r>
+        <w:rPr>
+          <w:lang w:val="es-CO"/>
+        </w:rPr>
+        <w:t>(</w:t>
+      </w:r>
+      <w:proofErr w:type="spellStart"/>
+      <w:proofErr w:type="gramEnd"/>
+      <w:r>
+        <w:rPr>
+          <w:lang w:val="es-CO"/>
+        </w:rPr>
+        <w:t>int</w:t>
+      </w:r>
+      <w:proofErr w:type="spellEnd"/>
+      <w:r>
+        <w:rPr>
+          <w:lang w:val="es-CO"/>
+        </w:rPr>
+        <w:t xml:space="preserve"> _</w:t>
+      </w:r>
+      <w:proofErr w:type="spellStart"/>
+      <w:r>
+        <w:rPr>
+          <w:lang w:val="es-CO"/>
+        </w:rPr>
+        <w:t>velocidadGiro</w:t>
+      </w:r>
+      <w:proofErr w:type="spellEnd"/>
+      <w:r>
+        <w:rPr>
+          <w:lang w:val="es-CO"/>
+        </w:rPr>
+        <w:t>);</w:t>
       </w:r>
     </w:p>
     <w:p>
       <w:pPr>
         <w:ind w:firstLine="708"/>
         <w:rPr>
-          <w:b/>
-          <w:bCs/>
-          <w:lang w:val="es-CO"/>
-        </w:rPr>
-      </w:pPr>
-      <w:r>
-        <w:rPr>
-          <w:b/>
-          <w:bCs/>
-          <w:lang w:val="es-CO"/>
-        </w:rPr>
-        <w:t>…</w:t>
-      </w:r>
-    </w:p>
-    <w:p>
-      <w:pPr>
-        <w:rPr>
-          <w:b/>
-          <w:bCs/>
-          <w:lang w:val="es-CO"/>
-        </w:rPr>
-      </w:pPr>
-      <w:proofErr w:type="spellStart"/>
-      <w:r>
-        <w:rPr>
-          <w:b/>
-          <w:bCs/>
-          <w:lang w:val="es-CO"/>
-        </w:rPr>
-        <w:t>Public</w:t>
-      </w:r>
-      <w:proofErr w:type="spellEnd"/>
-      <w:r>
-        <w:rPr>
-          <w:b/>
-          <w:bCs/>
-          <w:lang w:val="es-CO"/>
-        </w:rPr>
-        <w:t>:</w:t>
-      </w:r>
-    </w:p>
-    <w:p>
-      <w:pPr>
-        <w:ind w:firstLine="708"/>
-        <w:rPr>
-          <w:b/>
-          <w:bCs/>
-          <w:lang w:val="es-CO"/>
-        </w:rPr>
-      </w:pPr>
-      <w:r>
-        <w:rPr>
-          <w:b/>
-          <w:bCs/>
-          <w:lang w:val="es-CO"/>
-        </w:rPr>
-        <w:t>…</w:t>
-      </w:r>
-    </w:p>
-    <w:p>
-      <w:pPr>
-        <w:rPr>
-          <w:b/>
-          <w:bCs/>
-          <w:lang w:val="es-CO"/>
-        </w:rPr>
-      </w:pPr>
-      <w:proofErr w:type="spellStart"/>
-      <w:r>
-        <w:rPr>
-          <w:b/>
-          <w:bCs/>
-          <w:lang w:val="es-CO"/>
-        </w:rPr>
-        <w:t>Protected</w:t>
-      </w:r>
-      <w:proofErr w:type="spellEnd"/>
-      <w:r>
-        <w:rPr>
-          <w:b/>
-          <w:bCs/>
-          <w:lang w:val="es-CO"/>
-        </w:rPr>
-        <w:t>:</w:t>
-      </w:r>
-    </w:p>
-    <w:p>
-      <w:pPr>
-        <w:ind w:firstLine="708"/>
-        <w:rPr>
-          <w:b/>
-          <w:bCs/>
-          <w:lang w:val="es-CO"/>
-        </w:rPr>
-      </w:pPr>
-      <w:r>
-        <w:rPr>
-          <w:b/>
-          <w:bCs/>
-          <w:lang w:val="es-CO"/>
-        </w:rPr>
-        <w:t>…</w:t>
-      </w:r>
+          <w:lang w:val="es-CO"/>
+        </w:rPr>
+      </w:pPr>
+      <w:proofErr w:type="spellStart"/>
+      <w:r>
+        <w:rPr>
+          <w:lang w:val="es-CO"/>
+        </w:rPr>
+        <w:t>int</w:t>
+      </w:r>
+      <w:proofErr w:type="spellEnd"/>
+      <w:r>
+        <w:rPr>
+          <w:lang w:val="es-CO"/>
+        </w:rPr>
+        <w:t xml:space="preserve"> </w:t>
+      </w:r>
+      <w:proofErr w:type="spellStart"/>
+      <w:proofErr w:type="gramStart"/>
+      <w:r>
+        <w:rPr>
+          <w:lang w:val="es-CO"/>
+        </w:rPr>
+        <w:t>g</w:t>
+      </w:r>
+      <w:r>
+        <w:rPr>
+          <w:lang w:val="es-CO"/>
+        </w:rPr>
+        <w:t>etVelocidadGiro</w:t>
+      </w:r>
+      <w:proofErr w:type="spellEnd"/>
+      <w:r>
+        <w:rPr>
+          <w:lang w:val="es-CO"/>
+        </w:rPr>
+        <w:t>(</w:t>
+      </w:r>
+      <w:proofErr w:type="gramEnd"/>
+      <w:r>
+        <w:rPr>
+          <w:lang w:val="es-CO"/>
+        </w:rPr>
+        <w:t>);</w:t>
+      </w:r>
+    </w:p>
+    <w:p>
+      <w:pPr>
+        <w:rPr>
+          <w:lang w:val="es-CO"/>
+        </w:rPr>
+      </w:pPr>
+      <w:r>
+        <w:rPr>
+          <w:lang w:val="es-CO"/>
+        </w:rPr>
+        <w:tab/>
+      </w:r>
+      <w:proofErr w:type="spellStart"/>
+      <w:r>
+        <w:rPr>
+          <w:lang w:val="es-CO"/>
+        </w:rPr>
+        <w:t>void</w:t>
+      </w:r>
+      <w:proofErr w:type="spellEnd"/>
+      <w:r>
+        <w:rPr>
+          <w:lang w:val="es-CO"/>
+        </w:rPr>
+        <w:t xml:space="preserve"> </w:t>
+      </w:r>
+      <w:proofErr w:type="spellStart"/>
+      <w:proofErr w:type="gramStart"/>
+      <w:r>
+        <w:rPr>
+          <w:lang w:val="es-CO"/>
+        </w:rPr>
+        <w:t>setDetectarOvni</w:t>
+      </w:r>
+      <w:proofErr w:type="spellEnd"/>
+      <w:r>
+        <w:rPr>
+          <w:lang w:val="es-CO"/>
+        </w:rPr>
+        <w:t>(</w:t>
+      </w:r>
+      <w:proofErr w:type="spellStart"/>
+      <w:proofErr w:type="gramEnd"/>
+      <w:r>
+        <w:rPr>
+          <w:lang w:val="es-CO"/>
+        </w:rPr>
+        <w:t>bool</w:t>
+      </w:r>
+      <w:proofErr w:type="spellEnd"/>
+      <w:r>
+        <w:rPr>
+          <w:lang w:val="es-CO"/>
+        </w:rPr>
+        <w:t xml:space="preserve"> _</w:t>
+      </w:r>
+      <w:proofErr w:type="spellStart"/>
+      <w:r>
+        <w:rPr>
+          <w:lang w:val="es-CO"/>
+        </w:rPr>
+        <w:t>detectarOvni</w:t>
+      </w:r>
+      <w:proofErr w:type="spellEnd"/>
+      <w:r>
+        <w:rPr>
+          <w:lang w:val="es-CO"/>
+        </w:rPr>
+        <w:t>);</w:t>
+      </w:r>
+    </w:p>
+    <w:p>
+      <w:pPr>
+        <w:rPr>
+          <w:lang w:val="es-CO"/>
+        </w:rPr>
+      </w:pPr>
+      <w:r>
+        <w:rPr>
+          <w:lang w:val="es-CO"/>
+        </w:rPr>
+        <w:tab/>
+      </w:r>
+      <w:proofErr w:type="spellStart"/>
+      <w:r>
+        <w:rPr>
+          <w:lang w:val="es-CO"/>
+        </w:rPr>
+        <w:t>bool</w:t>
+      </w:r>
+      <w:proofErr w:type="spellEnd"/>
+      <w:r>
+        <w:rPr>
+          <w:lang w:val="es-CO"/>
+        </w:rPr>
+        <w:t xml:space="preserve"> </w:t>
+      </w:r>
+      <w:proofErr w:type="spellStart"/>
+      <w:proofErr w:type="gramStart"/>
+      <w:r>
+        <w:rPr>
+          <w:lang w:val="es-CO"/>
+        </w:rPr>
+        <w:t>g</w:t>
+      </w:r>
+      <w:r>
+        <w:rPr>
+          <w:lang w:val="es-CO"/>
+        </w:rPr>
+        <w:t>et</w:t>
+      </w:r>
+      <w:r>
+        <w:rPr>
+          <w:lang w:val="es-CO"/>
+        </w:rPr>
+        <w:t>DetectarOvni</w:t>
+      </w:r>
+      <w:proofErr w:type="spellEnd"/>
+      <w:r>
+        <w:rPr>
+          <w:lang w:val="es-CO"/>
+        </w:rPr>
+        <w:t>(</w:t>
+      </w:r>
+      <w:proofErr w:type="gramEnd"/>
+      <w:r>
+        <w:rPr>
+          <w:lang w:val="es-CO"/>
+        </w:rPr>
+        <w:t>);</w:t>
+      </w:r>
+    </w:p>
+    <w:p>
+      <w:pPr>
+        <w:rPr>
+          <w:lang w:val="es-CO"/>
+        </w:rPr>
+      </w:pPr>
+      <w:r>
+        <w:rPr>
+          <w:b/>
+          <w:bCs/>
+          <w:lang w:val="es-CO"/>
+        </w:rPr>
+        <w:tab/>
+      </w:r>
+      <w:proofErr w:type="spellStart"/>
+      <w:r>
+        <w:rPr>
+          <w:lang w:val="es-CO"/>
+        </w:rPr>
+        <w:t>void</w:t>
+      </w:r>
+      <w:proofErr w:type="spellEnd"/>
+      <w:r>
+        <w:rPr>
+          <w:lang w:val="es-CO"/>
+        </w:rPr>
+        <w:t xml:space="preserve"> </w:t>
+      </w:r>
+      <w:proofErr w:type="gramStart"/>
+      <w:r>
+        <w:rPr>
+          <w:lang w:val="es-CO"/>
+        </w:rPr>
+        <w:t>aparecer(</w:t>
+      </w:r>
+      <w:proofErr w:type="gramEnd"/>
+      <w:r>
+        <w:rPr>
+          <w:lang w:val="es-CO"/>
+        </w:rPr>
+        <w:t>);</w:t>
+      </w:r>
+    </w:p>
+    <w:p>
+      <w:pPr>
+        <w:rPr>
+          <w:lang w:val="es-CO"/>
+        </w:rPr>
+      </w:pPr>
+      <w:r>
+        <w:rPr>
+          <w:lang w:val="es-CO"/>
+        </w:rPr>
+        <w:tab/>
+      </w:r>
+      <w:proofErr w:type="spellStart"/>
+      <w:r>
+        <w:rPr>
+          <w:lang w:val="es-CO"/>
+        </w:rPr>
+        <w:t>void</w:t>
+      </w:r>
+      <w:proofErr w:type="spellEnd"/>
+      <w:r>
+        <w:rPr>
+          <w:lang w:val="es-CO"/>
+        </w:rPr>
+        <w:t xml:space="preserve"> </w:t>
+      </w:r>
+      <w:proofErr w:type="gramStart"/>
+      <w:r>
+        <w:rPr>
+          <w:lang w:val="es-CO"/>
+        </w:rPr>
+        <w:t>observar(</w:t>
+      </w:r>
+      <w:proofErr w:type="spellStart"/>
+      <w:proofErr w:type="gramEnd"/>
+      <w:r>
+        <w:rPr>
+          <w:lang w:val="es-CO"/>
+        </w:rPr>
+        <w:t>int</w:t>
+      </w:r>
+      <w:proofErr w:type="spellEnd"/>
+      <w:r>
+        <w:rPr>
+          <w:lang w:val="es-CO"/>
+        </w:rPr>
+        <w:t xml:space="preserve"> </w:t>
+      </w:r>
+      <w:proofErr w:type="spellStart"/>
+      <w:r>
+        <w:rPr>
+          <w:lang w:val="es-CO"/>
+        </w:rPr>
+        <w:t>velocidadGiro</w:t>
+      </w:r>
+      <w:proofErr w:type="spellEnd"/>
+      <w:r>
+        <w:rPr>
+          <w:lang w:val="es-CO"/>
+        </w:rPr>
+        <w:t>);</w:t>
+      </w:r>
+    </w:p>
+    <w:p>
+      <w:pPr>
+        <w:rPr>
+          <w:lang w:val="es-CO"/>
+        </w:rPr>
+      </w:pPr>
+      <w:r>
+        <w:rPr>
+          <w:lang w:val="es-CO"/>
+        </w:rPr>
+        <w:tab/>
+      </w:r>
+      <w:proofErr w:type="spellStart"/>
+      <w:r>
+        <w:rPr>
+          <w:lang w:val="es-CO"/>
+        </w:rPr>
+        <w:t>void</w:t>
+      </w:r>
+      <w:proofErr w:type="spellEnd"/>
+      <w:r>
+        <w:rPr>
+          <w:lang w:val="es-CO"/>
+        </w:rPr>
+        <w:t xml:space="preserve"> </w:t>
+      </w:r>
+      <w:proofErr w:type="gramStart"/>
+      <w:r>
+        <w:rPr>
+          <w:lang w:val="es-CO"/>
+        </w:rPr>
+        <w:t>atacar(</w:t>
+      </w:r>
+      <w:proofErr w:type="spellStart"/>
+      <w:proofErr w:type="gramEnd"/>
+      <w:r>
+        <w:rPr>
+          <w:lang w:val="es-CO"/>
+        </w:rPr>
+        <w:t>bool</w:t>
+      </w:r>
+      <w:proofErr w:type="spellEnd"/>
+      <w:r>
+        <w:rPr>
+          <w:lang w:val="es-CO"/>
+        </w:rPr>
+        <w:t xml:space="preserve"> </w:t>
+      </w:r>
+      <w:proofErr w:type="spellStart"/>
+      <w:r>
+        <w:rPr>
+          <w:lang w:val="es-CO"/>
+        </w:rPr>
+        <w:t>detectarOvni</w:t>
+      </w:r>
+      <w:proofErr w:type="spellEnd"/>
+      <w:r>
+        <w:rPr>
+          <w:lang w:val="es-CO"/>
+        </w:rPr>
+        <w:t>);</w:t>
+      </w:r>
+    </w:p>
+    <w:p>
+      <w:pPr>
+        <w:rPr>
+          <w:lang w:val="es-CO"/>
+        </w:rPr>
+      </w:pPr>
+    </w:p>
+    <w:p>
+      <w:pPr>
+        <w:rPr>
+          <w:lang w:val="es-CO"/>
+        </w:rPr>
+      </w:pPr>
+    </w:p>
+    <w:p>
+      <w:pPr>
+        <w:rPr>
+          <w:lang w:val="es-CO"/>
+        </w:rPr>
+      </w:pPr>
+    </w:p>
+    <w:p>
+      <w:pPr>
+        <w:rPr>
+          <w:lang w:val="es-CO"/>
+        </w:rPr>
+      </w:pPr>
+    </w:p>
+    <w:p>
+      <w:pPr>
+        <w:rPr>
+          <w:lang w:val="es-CO"/>
+        </w:rPr>
+      </w:pPr>
+    </w:p>
+    <w:p>
+      <w:pPr>
+        <w:rPr>
+          <w:lang w:val="es-CO"/>
+        </w:rPr>
+      </w:pPr>
+    </w:p>
+    <w:p>
+      <w:pPr>
+        <w:rPr>
+          <w:lang w:val="es-CO"/>
+        </w:rPr>
+      </w:pPr>
+    </w:p>
+    <w:p>
+      <w:pPr>
+        <w:rPr>
+          <w:lang w:val="es-CO"/>
+        </w:rPr>
+      </w:pPr>
+    </w:p>
+    <w:p>
+      <w:pPr>
+        <w:rPr>
+          <w:lang w:val="es-CO"/>
+        </w:rPr>
+      </w:pPr>
+    </w:p>
+    <w:p>
+      <w:pPr>
+        <w:rPr>
+          <w:lang w:val="es-CO"/>
+        </w:rPr>
+      </w:pPr>
+    </w:p>
+    <w:p>
+      <w:pPr>
+        <w:rPr>
+          <w:lang w:val="es-CO"/>
+        </w:rPr>
+      </w:pPr>
+    </w:p>
+    <w:p>
+      <w:pPr>
+        <w:rPr>
+          <w:lang w:val="es-CO"/>
+        </w:rPr>
+      </w:pPr>
+    </w:p>
+    <w:p>
+      <w:pPr>
+        <w:rPr>
+          <w:lang w:val="es-CO"/>
+        </w:rPr>
+      </w:pPr>
+    </w:p>
+    <w:p>
+      <w:pPr>
+        <w:rPr>
+          <w:lang w:val="es-CO"/>
+        </w:rPr>
+      </w:pPr>
+    </w:p>
+    <w:p>
+      <w:pPr>
+        <w:rPr>
+          <w:b/>
+          <w:bCs/>
+          <w:lang w:val="es-CO"/>
+        </w:rPr>
+      </w:pPr>
+    </w:p>
+    <w:p>
+      <w:pPr>
+        <w:rPr>
+          <w:lang w:val="es-CO"/>
+        </w:rPr>
+      </w:pPr>
+      <w:r>
+        <w:rPr>
+          <w:b/>
+          <w:bCs/>
+          <w:lang w:val="es-CO"/>
+        </w:rPr>
+        <w:lastRenderedPageBreak/>
+        <w:t xml:space="preserve">Clase </w:t>
+      </w:r>
+      <w:r>
+        <w:rPr>
+          <w:b/>
+          <w:bCs/>
+          <w:lang w:val="es-CO"/>
+        </w:rPr>
+        <w:t>Vaca</w:t>
+      </w:r>
+      <w:r>
+        <w:rPr>
+          <w:b/>
+          <w:bCs/>
+          <w:lang w:val="es-CO"/>
+        </w:rPr>
+        <w:t xml:space="preserve">: </w:t>
+      </w:r>
+      <w:proofErr w:type="spellStart"/>
+      <w:r>
+        <w:rPr>
+          <w:b/>
+          <w:bCs/>
+          <w:lang w:val="es-CO"/>
+        </w:rPr>
+        <w:t>public</w:t>
+      </w:r>
+      <w:proofErr w:type="spellEnd"/>
+      <w:r>
+        <w:rPr>
+          <w:b/>
+          <w:bCs/>
+          <w:lang w:val="es-CO"/>
+        </w:rPr>
+        <w:t xml:space="preserve"> Sprite</w:t>
+      </w:r>
+    </w:p>
+    <w:p>
+      <w:pPr>
+        <w:rPr>
+          <w:b/>
+          <w:bCs/>
+          <w:lang w:val="es-CO"/>
+        </w:rPr>
+      </w:pPr>
+      <w:r>
+        <w:rPr>
+          <w:b/>
+          <w:bCs/>
+          <w:lang w:val="es-CO"/>
+        </w:rPr>
+        <w:t>Public:</w:t>
+      </w:r>
+    </w:p>
+    <w:p>
+      <w:pPr>
+        <w:rPr>
+          <w:b/>
+          <w:bCs/>
+          <w:lang w:val="es-CO"/>
+        </w:rPr>
+      </w:pPr>
+      <w:r>
+        <w:rPr>
+          <w:b/>
+          <w:bCs/>
+          <w:lang w:val="es-CO"/>
+        </w:rPr>
+        <w:tab/>
+      </w:r>
+      <w:proofErr w:type="spellStart"/>
+      <w:r>
+        <w:rPr>
+          <w:lang w:val="es-CO"/>
+        </w:rPr>
+        <w:t>bool</w:t>
+      </w:r>
+      <w:proofErr w:type="spellEnd"/>
+      <w:r>
+        <w:rPr>
+          <w:lang w:val="es-CO"/>
+        </w:rPr>
+        <w:t xml:space="preserve"> </w:t>
+      </w:r>
+      <w:proofErr w:type="spellStart"/>
+      <w:r>
+        <w:rPr>
+          <w:lang w:val="es-CO"/>
+        </w:rPr>
+        <w:t>enNave</w:t>
+      </w:r>
+      <w:proofErr w:type="spellEnd"/>
+      <w:r>
+        <w:rPr>
+          <w:lang w:val="es-CO"/>
+        </w:rPr>
+        <w:t>;</w:t>
+      </w:r>
+    </w:p>
+    <w:p>
+      <w:pPr>
+        <w:rPr>
+          <w:b/>
+          <w:bCs/>
+          <w:lang w:val="es-CO"/>
+        </w:rPr>
+      </w:pPr>
+      <w:r>
+        <w:rPr>
+          <w:b/>
+          <w:bCs/>
+          <w:lang w:val="es-CO"/>
+        </w:rPr>
+        <w:tab/>
+      </w:r>
+      <w:proofErr w:type="spellStart"/>
+      <w:r>
+        <w:rPr>
+          <w:lang w:val="es-CO"/>
+        </w:rPr>
+        <w:t>bool</w:t>
+      </w:r>
+      <w:proofErr w:type="spellEnd"/>
+      <w:r>
+        <w:rPr>
+          <w:lang w:val="es-CO"/>
+        </w:rPr>
+        <w:t xml:space="preserve"> </w:t>
+      </w:r>
+      <w:proofErr w:type="spellStart"/>
+      <w:r>
+        <w:rPr>
+          <w:lang w:val="es-CO"/>
+        </w:rPr>
+        <w:t>caida</w:t>
+      </w:r>
+      <w:proofErr w:type="spellEnd"/>
+      <w:r>
+        <w:rPr>
+          <w:lang w:val="es-CO"/>
+        </w:rPr>
+        <w:t>;</w:t>
+      </w:r>
+    </w:p>
+    <w:p>
+      <w:pPr>
+        <w:rPr>
+          <w:lang w:val="es-CO"/>
+        </w:rPr>
+      </w:pPr>
+      <w:r>
+        <w:rPr>
+          <w:b/>
+          <w:bCs/>
+          <w:lang w:val="es-CO"/>
+        </w:rPr>
+        <w:tab/>
+      </w:r>
+      <w:proofErr w:type="spellStart"/>
+      <w:r>
+        <w:rPr>
+          <w:lang w:val="es-CO"/>
+        </w:rPr>
+        <w:t>void</w:t>
+      </w:r>
+      <w:proofErr w:type="spellEnd"/>
+      <w:r>
+        <w:rPr>
+          <w:lang w:val="es-CO"/>
+        </w:rPr>
+        <w:t xml:space="preserve"> </w:t>
+      </w:r>
+      <w:proofErr w:type="gramStart"/>
+      <w:r>
+        <w:rPr>
+          <w:lang w:val="es-CO"/>
+        </w:rPr>
+        <w:t>Vaca</w:t>
+      </w:r>
+      <w:r>
+        <w:rPr>
+          <w:lang w:val="es-CO"/>
+        </w:rPr>
+        <w:t>(</w:t>
+      </w:r>
+      <w:proofErr w:type="gramEnd"/>
+      <w:r>
+        <w:rPr>
+          <w:lang w:val="es-CO"/>
+        </w:rPr>
+        <w:t>);</w:t>
+      </w:r>
+    </w:p>
+    <w:p>
+      <w:pPr>
+        <w:rPr>
+          <w:lang w:val="es-CO"/>
+        </w:rPr>
+      </w:pPr>
+      <w:r>
+        <w:rPr>
+          <w:lang w:val="es-CO"/>
+        </w:rPr>
+        <w:tab/>
+      </w:r>
+      <w:proofErr w:type="spellStart"/>
+      <w:r>
+        <w:rPr>
+          <w:lang w:val="es-CO"/>
+        </w:rPr>
+        <w:t>void</w:t>
+      </w:r>
+      <w:proofErr w:type="spellEnd"/>
+      <w:r>
+        <w:rPr>
+          <w:lang w:val="es-CO"/>
+        </w:rPr>
+        <w:t xml:space="preserve"> ~</w:t>
+      </w:r>
+      <w:proofErr w:type="gramStart"/>
+      <w:r>
+        <w:rPr>
+          <w:lang w:val="es-CO"/>
+        </w:rPr>
+        <w:t>Vaca</w:t>
+      </w:r>
+      <w:r>
+        <w:rPr>
+          <w:lang w:val="es-CO"/>
+        </w:rPr>
+        <w:t>(</w:t>
+      </w:r>
+      <w:proofErr w:type="gramEnd"/>
+      <w:r>
+        <w:rPr>
+          <w:lang w:val="es-CO"/>
+        </w:rPr>
+        <w:t>);</w:t>
+      </w:r>
+    </w:p>
+    <w:p>
+      <w:pPr>
+        <w:rPr>
+          <w:lang w:val="es-CO"/>
+        </w:rPr>
+      </w:pPr>
+      <w:r>
+        <w:rPr>
+          <w:lang w:val="es-CO"/>
+        </w:rPr>
+        <w:tab/>
+      </w:r>
+      <w:proofErr w:type="spellStart"/>
+      <w:r>
+        <w:rPr>
+          <w:lang w:val="es-CO"/>
+        </w:rPr>
+        <w:t>void</w:t>
+      </w:r>
+      <w:proofErr w:type="spellEnd"/>
+      <w:r>
+        <w:rPr>
+          <w:lang w:val="es-CO"/>
+        </w:rPr>
+        <w:t xml:space="preserve"> </w:t>
+      </w:r>
+      <w:proofErr w:type="gramStart"/>
+      <w:r>
+        <w:rPr>
+          <w:lang w:val="es-CO"/>
+        </w:rPr>
+        <w:t>caer</w:t>
+      </w:r>
+      <w:r>
+        <w:rPr>
+          <w:lang w:val="es-CO"/>
+        </w:rPr>
+        <w:t>(</w:t>
+      </w:r>
+      <w:proofErr w:type="spellStart"/>
+      <w:proofErr w:type="gramEnd"/>
+      <w:r>
+        <w:rPr>
+          <w:lang w:val="es-CO"/>
+        </w:rPr>
+        <w:t>bool</w:t>
+      </w:r>
+      <w:proofErr w:type="spellEnd"/>
+      <w:r>
+        <w:rPr>
+          <w:lang w:val="es-CO"/>
+        </w:rPr>
+        <w:t xml:space="preserve"> </w:t>
+      </w:r>
+      <w:proofErr w:type="spellStart"/>
+      <w:r>
+        <w:rPr>
+          <w:lang w:val="es-CO"/>
+        </w:rPr>
+        <w:t>caida</w:t>
+      </w:r>
+      <w:proofErr w:type="spellEnd"/>
+      <w:r>
+        <w:rPr>
+          <w:lang w:val="es-CO"/>
+        </w:rPr>
+        <w:t>);</w:t>
+      </w:r>
+    </w:p>
+    <w:p>
+      <w:pPr>
+        <w:rPr>
+          <w:lang w:val="es-CO"/>
+        </w:rPr>
+      </w:pPr>
+      <w:r>
+        <w:rPr>
+          <w:lang w:val="es-CO"/>
+        </w:rPr>
+        <w:tab/>
+      </w:r>
+      <w:proofErr w:type="spellStart"/>
+      <w:r>
+        <w:rPr>
+          <w:lang w:val="es-CO"/>
+        </w:rPr>
+        <w:t>void</w:t>
+      </w:r>
+      <w:proofErr w:type="spellEnd"/>
+      <w:r>
+        <w:rPr>
+          <w:lang w:val="es-CO"/>
+        </w:rPr>
+        <w:t xml:space="preserve"> </w:t>
+      </w:r>
+      <w:proofErr w:type="spellStart"/>
+      <w:proofErr w:type="gramStart"/>
+      <w:r>
+        <w:rPr>
+          <w:lang w:val="es-CO"/>
+        </w:rPr>
+        <w:t>abduccion</w:t>
+      </w:r>
+      <w:proofErr w:type="spellEnd"/>
+      <w:r>
+        <w:rPr>
+          <w:lang w:val="es-CO"/>
+        </w:rPr>
+        <w:t>(</w:t>
+      </w:r>
+      <w:proofErr w:type="spellStart"/>
+      <w:proofErr w:type="gramEnd"/>
+      <w:r>
+        <w:rPr>
+          <w:lang w:val="es-CO"/>
+        </w:rPr>
+        <w:t>bool</w:t>
+      </w:r>
+      <w:proofErr w:type="spellEnd"/>
+      <w:r>
+        <w:rPr>
+          <w:lang w:val="es-CO"/>
+        </w:rPr>
+        <w:t xml:space="preserve"> </w:t>
+      </w:r>
+      <w:proofErr w:type="spellStart"/>
+      <w:r>
+        <w:rPr>
+          <w:lang w:val="es-CO"/>
+        </w:rPr>
+        <w:t>enNave</w:t>
+      </w:r>
+      <w:proofErr w:type="spellEnd"/>
+      <w:r>
+        <w:rPr>
+          <w:lang w:val="es-CO"/>
+        </w:rPr>
+        <w:t>);</w:t>
+      </w:r>
+    </w:p>
+    <w:p>
+      <w:pPr>
+        <w:rPr>
+          <w:b/>
+          <w:bCs/>
+          <w:lang w:val="es-CO"/>
+        </w:rPr>
+      </w:pPr>
+    </w:p>
+    <w:p>
+      <w:pPr>
+        <w:rPr>
+          <w:b/>
+          <w:bCs/>
+          <w:lang w:val="es-CO"/>
+        </w:rPr>
+      </w:pPr>
     </w:p>
     <w:p>
       <w:pPr>

</xml_diff>